<commit_message>
Created quality tests for the VSS scheme + more code cleanup
</commit_message>
<xml_diff>
--- a/references/Sample_paper.docx
+++ b/references/Sample_paper.docx
@@ -985,214 +985,91 @@
           <w:sz w:val="20"/>
           <w:szCs w:val="20"/>
         </w:rPr>
-        <w:t>DELAY AND AREA EVALUATION OF THE BASIC</w:t>
-      </w:r>
-      <w:r>
-        <w:rPr>
-          <w:rFonts w:ascii="Times New Roman" w:eastAsia="Times New Roman" w:hAnsi="Times New Roman"/>
-          <w:b/>
-          <w:sz w:val="20"/>
-          <w:szCs w:val="20"/>
-        </w:rPr>
-        <w:t xml:space="preserve"> </w:t>
-      </w:r>
-      <w:r>
-        <w:rPr>
-          <w:rFonts w:ascii="Times New Roman" w:eastAsia="Times New Roman" w:hAnsi="Times New Roman"/>
-          <w:b/>
-          <w:sz w:val="20"/>
-          <w:szCs w:val="20"/>
-        </w:rPr>
-        <w:t>ADDER BLOCKS</w:t>
-      </w:r>
-    </w:p>
-    <w:p>
-      <w:pPr>
-        <w:autoSpaceDE w:val="0"/>
-        <w:autoSpaceDN w:val="0"/>
-        <w:adjustRightInd w:val="0"/>
-        <w:spacing w:after="0" w:line="240" w:lineRule="auto"/>
-        <w:ind w:left="720"/>
-        <w:rPr>
-          <w:rFonts w:ascii="Times New Roman" w:eastAsia="Times New Roman" w:hAnsi="Times New Roman"/>
-          <w:sz w:val="20"/>
-          <w:szCs w:val="20"/>
-        </w:rPr>
-      </w:pPr>
-    </w:p>
-    <w:p>
-      <w:pPr>
-        <w:autoSpaceDE w:val="0"/>
-        <w:autoSpaceDN w:val="0"/>
-        <w:adjustRightInd w:val="0"/>
-        <w:spacing w:after="0" w:line="240" w:lineRule="auto"/>
-        <w:ind w:firstLine="720"/>
-        <w:jc w:val="both"/>
-        <w:rPr>
-          <w:rFonts w:ascii="Times New Roman" w:eastAsia="Times New Roman" w:hAnsi="Times New Roman"/>
-          <w:sz w:val="20"/>
-          <w:szCs w:val="20"/>
-        </w:rPr>
-      </w:pPr>
-      <w:r>
-        <w:rPr>
-          <w:rFonts w:ascii="Times New Roman" w:hAnsi="Times New Roman"/>
-          <w:sz w:val="20"/>
-          <w:szCs w:val="20"/>
-        </w:rPr>
-        <w:t xml:space="preserve">to excess-1 code converters (BEC) to improve the speed of addition. This logic can be implemented with any type of adder to further improve the speed. Using Binary to Excess-1 Converter (BEC) instead of RCA in the regular CSLA we can achieve lower area and power consumption. The main advantage of this BEC logic comes from the lesser number of logic gates than the Full Adder (FA) </w:t>
-      </w:r>
-      <w:proofErr w:type="spellStart"/>
-      <w:r>
-        <w:rPr>
-          <w:rFonts w:ascii="Times New Roman" w:hAnsi="Times New Roman"/>
-          <w:sz w:val="20"/>
-          <w:szCs w:val="20"/>
-        </w:rPr>
-        <w:t>structure.</w:t>
-      </w:r>
-      <w:r>
-        <w:rPr>
-          <w:rFonts w:ascii="Times New Roman" w:eastAsia="Times New Roman" w:hAnsi="Times New Roman"/>
-          <w:sz w:val="20"/>
-          <w:szCs w:val="20"/>
-        </w:rPr>
-        <w:t>and</w:t>
-      </w:r>
-      <w:proofErr w:type="spellEnd"/>
-      <w:r>
-        <w:rPr>
-          <w:rFonts w:ascii="Times New Roman" w:eastAsia="Times New Roman" w:hAnsi="Times New Roman"/>
-          <w:sz w:val="20"/>
-          <w:szCs w:val="20"/>
-        </w:rPr>
-        <w:t xml:space="preserve"> area equal to 1 unit. We</w:t>
-      </w:r>
-      <w:r>
-        <w:rPr>
-          <w:rFonts w:ascii="Times New Roman" w:eastAsia="Times New Roman" w:hAnsi="Times New Roman"/>
-          <w:sz w:val="20"/>
-          <w:szCs w:val="20"/>
-        </w:rPr>
-        <w:t xml:space="preserve"> </w:t>
-      </w:r>
-      <w:r>
-        <w:rPr>
-          <w:rFonts w:ascii="Times New Roman" w:eastAsia="Times New Roman" w:hAnsi="Times New Roman"/>
-          <w:sz w:val="20"/>
-          <w:szCs w:val="20"/>
-        </w:rPr>
-        <w:t>then add up the number of gates in the longest path of a logic block</w:t>
-      </w:r>
-      <w:r>
-        <w:rPr>
-          <w:rFonts w:ascii="Times New Roman" w:eastAsia="Times New Roman" w:hAnsi="Times New Roman"/>
-          <w:sz w:val="20"/>
-          <w:szCs w:val="20"/>
-        </w:rPr>
-        <w:t xml:space="preserve"> </w:t>
-      </w:r>
-      <w:r>
-        <w:rPr>
-          <w:rFonts w:ascii="Times New Roman" w:eastAsia="Times New Roman" w:hAnsi="Times New Roman"/>
-          <w:sz w:val="20"/>
-          <w:szCs w:val="20"/>
-        </w:rPr>
-        <w:t>that contributes to the maximum delay. The area evaluation is done by</w:t>
-      </w:r>
-      <w:r>
-        <w:rPr>
-          <w:rFonts w:ascii="Times New Roman" w:eastAsia="Times New Roman" w:hAnsi="Times New Roman"/>
-          <w:sz w:val="20"/>
-          <w:szCs w:val="20"/>
-        </w:rPr>
-        <w:t xml:space="preserve"> </w:t>
-      </w:r>
-      <w:r>
-        <w:rPr>
-          <w:rFonts w:ascii="Times New Roman" w:eastAsia="Times New Roman" w:hAnsi="Times New Roman"/>
-          <w:sz w:val="20"/>
-          <w:szCs w:val="20"/>
-        </w:rPr>
-        <w:t>counting the total number of AOI gates required for each logic block.</w:t>
-      </w:r>
-    </w:p>
-    <w:p>
-      <w:pPr>
-        <w:autoSpaceDE w:val="0"/>
-        <w:autoSpaceDN w:val="0"/>
-        <w:adjustRightInd w:val="0"/>
-        <w:spacing w:after="0" w:line="240" w:lineRule="auto"/>
-        <w:ind w:firstLine="720"/>
-        <w:jc w:val="both"/>
-        <w:rPr>
-          <w:rFonts w:ascii="Times New Roman" w:eastAsia="Times New Roman" w:hAnsi="Times New Roman"/>
-          <w:sz w:val="20"/>
-          <w:szCs w:val="20"/>
-        </w:rPr>
-      </w:pPr>
-    </w:p>
-    <w:p>
-      <w:pPr>
-        <w:autoSpaceDE w:val="0"/>
-        <w:autoSpaceDN w:val="0"/>
-        <w:adjustRightInd w:val="0"/>
-        <w:spacing w:after="0" w:line="240" w:lineRule="auto"/>
-        <w:ind w:firstLine="720"/>
-        <w:jc w:val="both"/>
-        <w:rPr>
-          <w:rFonts w:ascii="Times New Roman" w:eastAsia="Times New Roman" w:hAnsi="Times New Roman"/>
-          <w:sz w:val="20"/>
-          <w:szCs w:val="20"/>
-        </w:rPr>
-      </w:pPr>
-      <w:r>
-        <w:rPr>
-          <w:rFonts w:ascii="Times New Roman" w:eastAsia="Times New Roman" w:hAnsi="Times New Roman"/>
-          <w:sz w:val="20"/>
-          <w:szCs w:val="20"/>
-        </w:rPr>
-        <w:t>Based on this approach, the CSLA adder blocks of 2:1 mux, Half Adder</w:t>
-      </w:r>
-      <w:r>
-        <w:rPr>
-          <w:rFonts w:ascii="Times New Roman" w:eastAsia="Times New Roman" w:hAnsi="Times New Roman"/>
-          <w:sz w:val="20"/>
-          <w:szCs w:val="20"/>
-        </w:rPr>
-        <w:t xml:space="preserve"> </w:t>
-      </w:r>
-      <w:r>
-        <w:rPr>
-          <w:rFonts w:ascii="Times New Roman" w:eastAsia="Times New Roman" w:hAnsi="Times New Roman"/>
-          <w:sz w:val="20"/>
-          <w:szCs w:val="20"/>
-        </w:rPr>
-        <w:t>(HA), and FA are evaluated and listed in Table I.</w:t>
-      </w:r>
-    </w:p>
-    <w:p>
-      <w:pPr>
-        <w:autoSpaceDE w:val="0"/>
-        <w:autoSpaceDN w:val="0"/>
-        <w:adjustRightInd w:val="0"/>
-        <w:spacing w:after="0" w:line="240" w:lineRule="auto"/>
-        <w:ind w:firstLine="720"/>
-        <w:jc w:val="both"/>
-        <w:rPr>
-          <w:rFonts w:ascii="Times New Roman" w:eastAsia="Times New Roman" w:hAnsi="Times New Roman"/>
-          <w:sz w:val="20"/>
-          <w:szCs w:val="20"/>
-        </w:rPr>
-      </w:pPr>
-    </w:p>
-    <w:p>
-      <w:pPr>
-        <w:autoSpaceDE w:val="0"/>
-        <w:autoSpaceDN w:val="0"/>
-        <w:adjustRightInd w:val="0"/>
-        <w:spacing w:after="0" w:line="240" w:lineRule="auto"/>
-        <w:ind w:firstLine="440"/>
+        <w:t>METHODOLOGY</w:t>
+      </w:r>
+    </w:p>
+    <w:p>
+      <w:pPr>
+        <w:autoSpaceDE w:val="0"/>
+        <w:autoSpaceDN w:val="0"/>
+        <w:adjustRightInd w:val="0"/>
+        <w:spacing w:after="0" w:line="240" w:lineRule="auto"/>
+        <w:jc w:val="both"/>
+        <w:rPr>
+          <w:rFonts w:ascii="Times New Roman" w:hAnsi="Times New Roman"/>
+          <w:sz w:val="20"/>
+          <w:szCs w:val="20"/>
+        </w:rPr>
+      </w:pPr>
+      <w:r>
+        <w:rPr>
+          <w:rFonts w:ascii="Times New Roman" w:hAnsi="Times New Roman"/>
+          <w:sz w:val="20"/>
+          <w:szCs w:val="20"/>
+        </w:rPr>
+        <w:t xml:space="preserve">Figure 2 depicts the </w:t>
+      </w:r>
+      <w:r>
+        <w:rPr>
+          <w:rFonts w:ascii="Times New Roman" w:hAnsi="Times New Roman"/>
+          <w:sz w:val="20"/>
+          <w:szCs w:val="20"/>
+        </w:rPr>
+        <w:t>high-level</w:t>
+      </w:r>
+      <w:r>
+        <w:rPr>
+          <w:rFonts w:ascii="Times New Roman" w:hAnsi="Times New Roman"/>
+          <w:sz w:val="20"/>
+          <w:szCs w:val="20"/>
+        </w:rPr>
+        <w:t xml:space="preserve"> methodology used for both lossy and lossless VSS </w:t>
+      </w:r>
+      <w:r>
+        <w:rPr>
+          <w:rFonts w:ascii="Times New Roman" w:hAnsi="Times New Roman"/>
+          <w:sz w:val="20"/>
+          <w:szCs w:val="20"/>
+        </w:rPr>
+        <w:t xml:space="preserve">Schemes </w:t>
+      </w:r>
+      <w:r>
+        <w:rPr>
+          <w:rFonts w:ascii="Times New Roman" w:hAnsi="Times New Roman"/>
+          <w:sz w:val="20"/>
+          <w:szCs w:val="20"/>
+        </w:rPr>
+        <w:t xml:space="preserve">as proposed.  </w:t>
+      </w:r>
+      <w:r>
+        <w:rPr>
+          <w:rFonts w:ascii="Times New Roman" w:hAnsi="Times New Roman"/>
+          <w:sz w:val="20"/>
+          <w:szCs w:val="20"/>
+        </w:rPr>
+        <w:t xml:space="preserve">The foundational principle is to apply VSS on each frame of the input video for the creation of two share videos, that can be then combined to retrieve the original video. </w:t>
+      </w:r>
+    </w:p>
+    <w:p>
+      <w:pPr>
+        <w:autoSpaceDE w:val="0"/>
+        <w:autoSpaceDN w:val="0"/>
+        <w:adjustRightInd w:val="0"/>
+        <w:spacing w:after="0" w:line="240" w:lineRule="auto"/>
+        <w:jc w:val="both"/>
+        <w:rPr>
+          <w:rFonts w:ascii="Times New Roman" w:hAnsi="Times New Roman"/>
+          <w:sz w:val="20"/>
+          <w:szCs w:val="20"/>
+        </w:rPr>
+      </w:pPr>
+    </w:p>
+    <w:p>
+      <w:pPr>
+        <w:autoSpaceDE w:val="0"/>
+        <w:autoSpaceDN w:val="0"/>
+        <w:adjustRightInd w:val="0"/>
+        <w:spacing w:after="0" w:line="240" w:lineRule="auto"/>
         <w:jc w:val="center"/>
         <w:rPr>
           <w:rFonts w:ascii="Times New Roman" w:eastAsia="Times New Roman" w:hAnsi="Times New Roman"/>
@@ -1208,9 +1085,9 @@
           <w:szCs w:val="18"/>
         </w:rPr>
         <w:drawing>
-          <wp:inline distT="0" distB="0" distL="0" distR="0" wp14:anchorId="2A09EAA9" wp14:editId="597C208C">
-            <wp:extent cx="2511425" cy="3538855"/>
-            <wp:effectExtent l="19050" t="0" r="3175" b="0"/>
+          <wp:inline distT="0" distB="0" distL="0" distR="0" wp14:anchorId="2A09EAA9" wp14:editId="30704DB8">
+            <wp:extent cx="2254916" cy="3538855"/>
+            <wp:effectExtent l="0" t="0" r="0" b="4445"/>
             <wp:docPr id="1" name="Picture 1"/>
             <wp:cNvGraphicFramePr>
               <a:graphicFrameLocks xmlns:a="http://schemas.openxmlformats.org/drawingml/2006/main" noChangeAspect="1"/>
@@ -1219,14 +1096,19 @@
               <a:graphicData uri="http://schemas.openxmlformats.org/drawingml/2006/picture">
                 <pic:pic xmlns:pic="http://schemas.openxmlformats.org/drawingml/2006/picture">
                   <pic:nvPicPr>
-                    <pic:cNvPr id="0" name="Picture 1"/>
+                    <pic:cNvPr id="1" name="Picture 1"/>
                     <pic:cNvPicPr>
                       <a:picLocks noChangeAspect="1" noChangeArrowheads="1"/>
                     </pic:cNvPicPr>
                   </pic:nvPicPr>
                   <pic:blipFill>
-                    <a:blip r:embed="rId14" cstate="print"/>
-                    <a:srcRect/>
+                    <a:blip r:embed="rId14" cstate="print">
+                      <a:extLst>
+                        <a:ext uri="{28A0092B-C50C-407E-A947-70E740481C1C}">
+                          <a14:useLocalDpi xmlns:a14="http://schemas.microsoft.com/office/drawing/2010/main" val="0"/>
+                        </a:ext>
+                      </a:extLst>
+                    </a:blip>
                     <a:stretch>
                       <a:fillRect/>
                     </a:stretch>
@@ -1234,7 +1116,7 @@
                   <pic:spPr bwMode="auto">
                     <a:xfrm>
                       <a:off x="0" y="0"/>
-                      <a:ext cx="2511425" cy="3538855"/>
+                      <a:ext cx="2254916" cy="3538855"/>
                     </a:xfrm>
                     <a:prstGeom prst="rect">
                       <a:avLst/>
@@ -1268,6 +1150,24 @@
           <w:szCs w:val="16"/>
         </w:rPr>
       </w:pPr>
+      <w:r>
+        <w:rPr>
+          <w:rFonts w:ascii="Times New Roman" w:eastAsia="Times New Roman" w:hAnsi="Times New Roman"/>
+          <w:b/>
+          <w:sz w:val="16"/>
+          <w:szCs w:val="16"/>
+        </w:rPr>
+        <w:t xml:space="preserve">Figure 1:  </w:t>
+      </w:r>
+      <w:r>
+        <w:rPr>
+          <w:rFonts w:ascii="Times New Roman" w:eastAsia="Times New Roman" w:hAnsi="Times New Roman"/>
+          <w:b/>
+          <w:sz w:val="16"/>
+          <w:szCs w:val="16"/>
+        </w:rPr>
+        <w:t>High level structure</w:t>
+      </w:r>
     </w:p>
     <w:p>
       <w:pPr>
@@ -1276,105 +1176,198 @@
         <w:adjustRightInd w:val="0"/>
         <w:spacing w:after="0" w:line="240" w:lineRule="auto"/>
         <w:jc w:val="center"/>
+        <w:rPr>
+          <w:rFonts w:ascii="Times New Roman" w:eastAsia="Times New Roman" w:hAnsi="Times New Roman"/>
+          <w:b/>
+          <w:sz w:val="16"/>
+          <w:szCs w:val="16"/>
+        </w:rPr>
+      </w:pPr>
+    </w:p>
+    <w:p>
+      <w:pPr>
+        <w:autoSpaceDE w:val="0"/>
+        <w:autoSpaceDN w:val="0"/>
+        <w:adjustRightInd w:val="0"/>
+        <w:spacing w:after="0" w:line="240" w:lineRule="auto"/>
+        <w:jc w:val="center"/>
+        <w:rPr>
+          <w:rFonts w:ascii="Times New Roman" w:eastAsia="Times New Roman" w:hAnsi="Times New Roman"/>
+          <w:b/>
+          <w:sz w:val="16"/>
+          <w:szCs w:val="16"/>
+        </w:rPr>
+      </w:pPr>
+    </w:p>
+    <w:p>
+      <w:pPr>
+        <w:pStyle w:val="ListParagraph"/>
+        <w:numPr>
+          <w:ilvl w:val="0"/>
+          <w:numId w:val="13"/>
+        </w:numPr>
+        <w:autoSpaceDE w:val="0"/>
+        <w:autoSpaceDN w:val="0"/>
+        <w:adjustRightInd w:val="0"/>
+        <w:spacing w:after="0" w:line="240" w:lineRule="auto"/>
+        <w:rPr>
+          <w:rFonts w:ascii="Times New Roman" w:eastAsia="Times New Roman" w:hAnsi="Times New Roman"/>
+          <w:b/>
+          <w:bCs/>
+          <w:sz w:val="20"/>
+          <w:szCs w:val="20"/>
+        </w:rPr>
+      </w:pPr>
+      <w:r>
+        <w:rPr>
+          <w:rFonts w:ascii="Times New Roman" w:eastAsia="Times New Roman" w:hAnsi="Times New Roman"/>
+          <w:b/>
+          <w:bCs/>
+          <w:sz w:val="20"/>
+          <w:szCs w:val="20"/>
+        </w:rPr>
+        <w:t>Lossless VSS</w:t>
+      </w:r>
+    </w:p>
+    <w:p>
+      <w:pPr>
+        <w:pStyle w:val="ListParagraph"/>
+        <w:numPr>
+          <w:ilvl w:val="1"/>
+          <w:numId w:val="13"/>
+        </w:numPr>
+        <w:autoSpaceDE w:val="0"/>
+        <w:autoSpaceDN w:val="0"/>
+        <w:adjustRightInd w:val="0"/>
+        <w:spacing w:after="0" w:line="240" w:lineRule="auto"/>
+        <w:rPr>
+          <w:rFonts w:ascii="Times New Roman" w:eastAsia="Times New Roman" w:hAnsi="Times New Roman"/>
+          <w:b/>
+          <w:bCs/>
+          <w:sz w:val="20"/>
+          <w:szCs w:val="20"/>
+        </w:rPr>
+      </w:pPr>
+      <w:r>
+        <w:rPr>
+          <w:rFonts w:ascii="Times New Roman" w:eastAsia="Times New Roman" w:hAnsi="Times New Roman"/>
+          <w:b/>
+          <w:bCs/>
+          <w:sz w:val="20"/>
+          <w:szCs w:val="20"/>
+        </w:rPr>
+        <w:t>Share Creation Phase</w:t>
+      </w:r>
+    </w:p>
+    <w:p>
+      <w:pPr>
+        <w:pStyle w:val="ListParagraph"/>
+        <w:autoSpaceDE w:val="0"/>
+        <w:autoSpaceDN w:val="0"/>
+        <w:adjustRightInd w:val="0"/>
+        <w:spacing w:after="0" w:line="240" w:lineRule="auto"/>
+        <w:ind w:left="360"/>
+        <w:rPr>
+          <w:rFonts w:ascii="Times New Roman" w:eastAsia="Times New Roman" w:hAnsi="Times New Roman"/>
+          <w:sz w:val="20"/>
+          <w:szCs w:val="20"/>
+        </w:rPr>
+      </w:pPr>
+      <w:r>
+        <w:rPr>
+          <w:rFonts w:ascii="Times New Roman" w:eastAsia="Times New Roman" w:hAnsi="Times New Roman"/>
+          <w:sz w:val="20"/>
+          <w:szCs w:val="20"/>
+        </w:rPr>
+        <w:t xml:space="preserve">In this phase, we create shares for each frame of the video. </w:t>
+      </w:r>
+      <w:proofErr w:type="gramStart"/>
+      <w:r>
+        <w:rPr>
+          <w:rFonts w:ascii="Times New Roman" w:eastAsia="Times New Roman" w:hAnsi="Times New Roman"/>
+          <w:sz w:val="20"/>
+          <w:szCs w:val="20"/>
+        </w:rPr>
+        <w:t>First</w:t>
+      </w:r>
+      <w:proofErr w:type="gramEnd"/>
+      <w:r>
+        <w:rPr>
+          <w:rFonts w:ascii="Times New Roman" w:eastAsia="Times New Roman" w:hAnsi="Times New Roman"/>
+          <w:sz w:val="20"/>
+          <w:szCs w:val="20"/>
+        </w:rPr>
+        <w:t xml:space="preserve"> we read the video using OpenCV, frame-by-frame. Then the frame is split into bitplanes, with separate,</w:t>
+      </w:r>
+    </w:p>
+    <w:p>
+      <w:pPr>
+        <w:pStyle w:val="ListParagraph"/>
+        <w:numPr>
+          <w:ilvl w:val="1"/>
+          <w:numId w:val="13"/>
+        </w:numPr>
+        <w:autoSpaceDE w:val="0"/>
+        <w:autoSpaceDN w:val="0"/>
+        <w:adjustRightInd w:val="0"/>
+        <w:spacing w:after="0" w:line="240" w:lineRule="auto"/>
+        <w:rPr>
+          <w:rFonts w:ascii="Times New Roman" w:eastAsia="Times New Roman" w:hAnsi="Times New Roman"/>
+          <w:b/>
+          <w:bCs/>
+          <w:sz w:val="20"/>
+          <w:szCs w:val="20"/>
+        </w:rPr>
+      </w:pPr>
+      <w:r>
+        <w:rPr>
+          <w:rFonts w:ascii="Times New Roman" w:eastAsia="Times New Roman" w:hAnsi="Times New Roman"/>
+          <w:b/>
+          <w:bCs/>
+          <w:sz w:val="20"/>
+          <w:szCs w:val="20"/>
+        </w:rPr>
+        <w:t xml:space="preserve"> </w:t>
+      </w:r>
+    </w:p>
+    <w:p>
+      <w:pPr>
+        <w:autoSpaceDE w:val="0"/>
+        <w:autoSpaceDN w:val="0"/>
+        <w:adjustRightInd w:val="0"/>
+        <w:spacing w:after="0" w:line="240" w:lineRule="auto"/>
         <w:rPr>
           <w:rFonts w:ascii="Times New Roman" w:eastAsia="Times New Roman" w:hAnsi="Times New Roman"/>
           <w:sz w:val="18"/>
           <w:szCs w:val="18"/>
         </w:rPr>
       </w:pPr>
-      <w:r>
-        <w:rPr>
-          <w:rFonts w:ascii="Times New Roman" w:eastAsia="Times New Roman" w:hAnsi="Times New Roman"/>
-          <w:b/>
-          <w:sz w:val="16"/>
-          <w:szCs w:val="16"/>
-        </w:rPr>
-        <w:t xml:space="preserve">Figure 1:  </w:t>
-      </w:r>
-      <w:r>
-        <w:rPr>
-          <w:rFonts w:ascii="Times New Roman" w:eastAsia="Times New Roman" w:hAnsi="Times New Roman"/>
-          <w:b/>
-          <w:sz w:val="16"/>
-          <w:szCs w:val="16"/>
-        </w:rPr>
-        <w:t>Delay and Area evaluation of an XOR gate</w:t>
-      </w:r>
-      <w:r>
+    </w:p>
+    <w:p>
+      <w:pPr>
+        <w:autoSpaceDE w:val="0"/>
+        <w:autoSpaceDN w:val="0"/>
+        <w:adjustRightInd w:val="0"/>
+        <w:spacing w:after="0" w:line="240" w:lineRule="auto"/>
         <w:rPr>
           <w:rFonts w:ascii="Times New Roman" w:eastAsia="Times New Roman" w:hAnsi="Times New Roman"/>
           <w:sz w:val="18"/>
           <w:szCs w:val="18"/>
         </w:rPr>
-        <w:t>.</w:t>
-      </w:r>
-    </w:p>
-    <w:p>
-      <w:pPr>
-        <w:autoSpaceDE w:val="0"/>
-        <w:autoSpaceDN w:val="0"/>
-        <w:adjustRightInd w:val="0"/>
-        <w:spacing w:after="0" w:line="240" w:lineRule="auto"/>
-        <w:ind w:left="1440"/>
-        <w:rPr>
-          <w:rFonts w:ascii="Times New Roman" w:eastAsia="Times New Roman" w:hAnsi="Times New Roman"/>
-          <w:sz w:val="16"/>
-          <w:szCs w:val="16"/>
-        </w:rPr>
-      </w:pPr>
-      <w:r>
+      </w:pPr>
+    </w:p>
+    <w:p>
+      <w:pPr>
+        <w:autoSpaceDE w:val="0"/>
+        <w:autoSpaceDN w:val="0"/>
+        <w:adjustRightInd w:val="0"/>
+        <w:spacing w:after="0" w:line="240" w:lineRule="auto"/>
         <w:rPr>
           <w:rFonts w:ascii="Times New Roman" w:eastAsia="Times New Roman" w:hAnsi="Times New Roman"/>
           <w:sz w:val="18"/>
           <w:szCs w:val="18"/>
         </w:rPr>
-        <w:t xml:space="preserve">         </w:t>
-      </w:r>
-      <w:r>
-        <w:rPr>
-          <w:rFonts w:ascii="Times New Roman" w:eastAsia="Times New Roman" w:hAnsi="Times New Roman"/>
-          <w:sz w:val="16"/>
-          <w:szCs w:val="16"/>
-        </w:rPr>
-        <w:t>Table 1</w:t>
-      </w:r>
-    </w:p>
-    <w:p>
-      <w:pPr>
-        <w:autoSpaceDE w:val="0"/>
-        <w:autoSpaceDN w:val="0"/>
-        <w:adjustRightInd w:val="0"/>
-        <w:spacing w:after="0" w:line="240" w:lineRule="auto"/>
-        <w:rPr>
-          <w:rFonts w:ascii="Times New Roman" w:eastAsia="Times New Roman" w:hAnsi="Times New Roman"/>
-          <w:sz w:val="16"/>
-          <w:szCs w:val="16"/>
-        </w:rPr>
-      </w:pPr>
-      <w:r>
-        <w:rPr>
-          <w:rFonts w:ascii="Times New Roman" w:eastAsia="Times New Roman" w:hAnsi="Times New Roman"/>
-          <w:sz w:val="16"/>
-          <w:szCs w:val="16"/>
-        </w:rPr>
-        <w:t xml:space="preserve">Delay </w:t>
-      </w:r>
-      <w:r>
-        <w:rPr>
-          <w:rFonts w:ascii="Times New Roman" w:eastAsia="Times New Roman" w:hAnsi="Times New Roman"/>
-          <w:sz w:val="16"/>
-          <w:szCs w:val="16"/>
-        </w:rPr>
-        <w:t>and</w:t>
-      </w:r>
-      <w:r>
-        <w:rPr>
-          <w:rFonts w:ascii="Times New Roman" w:eastAsia="Times New Roman" w:hAnsi="Times New Roman"/>
-          <w:sz w:val="16"/>
-          <w:szCs w:val="16"/>
-        </w:rPr>
-        <w:t xml:space="preserve"> Area Evaluation of the Basic Blocks of CSLA</w:t>
-      </w:r>
+      </w:pPr>
     </w:p>
     <w:p>
       <w:pPr>
@@ -1391,10 +1384,6 @@
     </w:p>
     <w:p>
       <w:pPr>
-        <w:pBdr>
-          <w:top w:val="single" w:sz="12" w:space="1" w:color="auto"/>
-          <w:bottom w:val="single" w:sz="12" w:space="1" w:color="auto"/>
-        </w:pBdr>
         <w:autoSpaceDE w:val="0"/>
         <w:autoSpaceDN w:val="0"/>
         <w:adjustRightInd w:val="0"/>
@@ -1411,7 +1400,7 @@
           <w:sz w:val="18"/>
           <w:szCs w:val="18"/>
         </w:rPr>
-        <w:t xml:space="preserve">   Basic Blocks</w:t>
+        <w:tab/>
       </w:r>
       <w:r>
         <w:rPr>
@@ -1421,301 +1410,6 @@
         </w:rPr>
         <w:tab/>
       </w:r>
-      <w:r>
-        <w:rPr>
-          <w:rFonts w:ascii="Times New Roman" w:eastAsia="Times New Roman" w:hAnsi="Times New Roman"/>
-          <w:sz w:val="18"/>
-          <w:szCs w:val="18"/>
-        </w:rPr>
-        <w:tab/>
-        <w:t>Delay</w:t>
-      </w:r>
-      <w:r>
-        <w:rPr>
-          <w:rFonts w:ascii="Times New Roman" w:eastAsia="Times New Roman" w:hAnsi="Times New Roman"/>
-          <w:sz w:val="18"/>
-          <w:szCs w:val="18"/>
-        </w:rPr>
-        <w:tab/>
-      </w:r>
-      <w:r>
-        <w:rPr>
-          <w:rFonts w:ascii="Times New Roman" w:eastAsia="Times New Roman" w:hAnsi="Times New Roman"/>
-          <w:sz w:val="18"/>
-          <w:szCs w:val="18"/>
-        </w:rPr>
-        <w:tab/>
-        <w:t>Area</w:t>
-      </w:r>
-    </w:p>
-    <w:p>
-      <w:pPr>
-        <w:autoSpaceDE w:val="0"/>
-        <w:autoSpaceDN w:val="0"/>
-        <w:adjustRightInd w:val="0"/>
-        <w:spacing w:after="0" w:line="240" w:lineRule="auto"/>
-        <w:rPr>
-          <w:rFonts w:ascii="Times New Roman" w:eastAsia="Times New Roman" w:hAnsi="Times New Roman"/>
-          <w:sz w:val="16"/>
-          <w:szCs w:val="16"/>
-        </w:rPr>
-      </w:pPr>
-      <w:r>
-        <w:rPr>
-          <w:rFonts w:ascii="Times New Roman" w:eastAsia="Times New Roman" w:hAnsi="Times New Roman"/>
-          <w:sz w:val="16"/>
-          <w:szCs w:val="16"/>
-        </w:rPr>
-        <w:t xml:space="preserve">   </w:t>
-      </w:r>
-    </w:p>
-    <w:p>
-      <w:pPr>
-        <w:autoSpaceDE w:val="0"/>
-        <w:autoSpaceDN w:val="0"/>
-        <w:adjustRightInd w:val="0"/>
-        <w:spacing w:after="0" w:line="240" w:lineRule="auto"/>
-        <w:rPr>
-          <w:rFonts w:ascii="Times New Roman" w:eastAsia="Times New Roman" w:hAnsi="Times New Roman"/>
-          <w:sz w:val="16"/>
-          <w:szCs w:val="16"/>
-        </w:rPr>
-      </w:pPr>
-      <w:r>
-        <w:rPr>
-          <w:rFonts w:ascii="Times New Roman" w:eastAsia="Times New Roman" w:hAnsi="Times New Roman"/>
-          <w:sz w:val="16"/>
-          <w:szCs w:val="16"/>
-        </w:rPr>
-        <w:t xml:space="preserve">   XOR</w:t>
-      </w:r>
-      <w:r>
-        <w:rPr>
-          <w:rFonts w:ascii="Times New Roman" w:eastAsia="Times New Roman" w:hAnsi="Times New Roman"/>
-          <w:sz w:val="16"/>
-          <w:szCs w:val="16"/>
-        </w:rPr>
-        <w:tab/>
-      </w:r>
-      <w:r>
-        <w:rPr>
-          <w:rFonts w:ascii="Times New Roman" w:eastAsia="Times New Roman" w:hAnsi="Times New Roman"/>
-          <w:sz w:val="16"/>
-          <w:szCs w:val="16"/>
-        </w:rPr>
-        <w:tab/>
-      </w:r>
-      <w:r>
-        <w:rPr>
-          <w:rFonts w:ascii="Times New Roman" w:eastAsia="Times New Roman" w:hAnsi="Times New Roman"/>
-          <w:sz w:val="16"/>
-          <w:szCs w:val="16"/>
-        </w:rPr>
-        <w:tab/>
-        <w:t xml:space="preserve">  3</w:t>
-      </w:r>
-      <w:r>
-        <w:rPr>
-          <w:rFonts w:ascii="Times New Roman" w:eastAsia="Times New Roman" w:hAnsi="Times New Roman"/>
-          <w:sz w:val="16"/>
-          <w:szCs w:val="16"/>
-        </w:rPr>
-        <w:tab/>
-      </w:r>
-      <w:r>
-        <w:rPr>
-          <w:rFonts w:ascii="Times New Roman" w:eastAsia="Times New Roman" w:hAnsi="Times New Roman"/>
-          <w:sz w:val="16"/>
-          <w:szCs w:val="16"/>
-        </w:rPr>
-        <w:tab/>
-        <w:t xml:space="preserve">  5</w:t>
-      </w:r>
-    </w:p>
-    <w:p>
-      <w:pPr>
-        <w:autoSpaceDE w:val="0"/>
-        <w:autoSpaceDN w:val="0"/>
-        <w:adjustRightInd w:val="0"/>
-        <w:spacing w:after="0" w:line="240" w:lineRule="auto"/>
-        <w:rPr>
-          <w:rFonts w:ascii="Times New Roman" w:eastAsia="Times New Roman" w:hAnsi="Times New Roman"/>
-          <w:sz w:val="16"/>
-          <w:szCs w:val="16"/>
-        </w:rPr>
-      </w:pPr>
-      <w:r>
-        <w:rPr>
-          <w:rFonts w:ascii="Times New Roman" w:eastAsia="Times New Roman" w:hAnsi="Times New Roman"/>
-          <w:sz w:val="16"/>
-          <w:szCs w:val="16"/>
-        </w:rPr>
-        <w:t xml:space="preserve">   2:1 MUX</w:t>
-      </w:r>
-      <w:r>
-        <w:rPr>
-          <w:rFonts w:ascii="Times New Roman" w:eastAsia="Times New Roman" w:hAnsi="Times New Roman"/>
-          <w:sz w:val="16"/>
-          <w:szCs w:val="16"/>
-        </w:rPr>
-        <w:tab/>
-      </w:r>
-      <w:r>
-        <w:rPr>
-          <w:rFonts w:ascii="Times New Roman" w:eastAsia="Times New Roman" w:hAnsi="Times New Roman"/>
-          <w:sz w:val="16"/>
-          <w:szCs w:val="16"/>
-        </w:rPr>
-        <w:tab/>
-        <w:t xml:space="preserve">  3</w:t>
-      </w:r>
-      <w:r>
-        <w:rPr>
-          <w:rFonts w:ascii="Times New Roman" w:eastAsia="Times New Roman" w:hAnsi="Times New Roman"/>
-          <w:sz w:val="16"/>
-          <w:szCs w:val="16"/>
-        </w:rPr>
-        <w:tab/>
-      </w:r>
-      <w:r>
-        <w:rPr>
-          <w:rFonts w:ascii="Times New Roman" w:eastAsia="Times New Roman" w:hAnsi="Times New Roman"/>
-          <w:sz w:val="16"/>
-          <w:szCs w:val="16"/>
-        </w:rPr>
-        <w:tab/>
-        <w:t xml:space="preserve">  4</w:t>
-      </w:r>
-    </w:p>
-    <w:p>
-      <w:pPr>
-        <w:autoSpaceDE w:val="0"/>
-        <w:autoSpaceDN w:val="0"/>
-        <w:adjustRightInd w:val="0"/>
-        <w:spacing w:after="0" w:line="240" w:lineRule="auto"/>
-        <w:rPr>
-          <w:rFonts w:ascii="Times New Roman" w:eastAsia="Times New Roman" w:hAnsi="Times New Roman"/>
-          <w:sz w:val="16"/>
-          <w:szCs w:val="16"/>
-        </w:rPr>
-      </w:pPr>
-      <w:r>
-        <w:rPr>
-          <w:rFonts w:ascii="Times New Roman" w:eastAsia="Times New Roman" w:hAnsi="Times New Roman"/>
-          <w:sz w:val="16"/>
-          <w:szCs w:val="16"/>
-        </w:rPr>
-        <w:t xml:space="preserve">   Half Adder</w:t>
-      </w:r>
-      <w:r>
-        <w:rPr>
-          <w:rFonts w:ascii="Times New Roman" w:eastAsia="Times New Roman" w:hAnsi="Times New Roman"/>
-          <w:sz w:val="16"/>
-          <w:szCs w:val="16"/>
-        </w:rPr>
-        <w:tab/>
-      </w:r>
-      <w:r>
-        <w:rPr>
-          <w:rFonts w:ascii="Times New Roman" w:eastAsia="Times New Roman" w:hAnsi="Times New Roman"/>
-          <w:sz w:val="16"/>
-          <w:szCs w:val="16"/>
-        </w:rPr>
-        <w:tab/>
-        <w:t xml:space="preserve">  3</w:t>
-      </w:r>
-      <w:r>
-        <w:rPr>
-          <w:rFonts w:ascii="Times New Roman" w:eastAsia="Times New Roman" w:hAnsi="Times New Roman"/>
-          <w:sz w:val="16"/>
-          <w:szCs w:val="16"/>
-        </w:rPr>
-        <w:tab/>
-      </w:r>
-      <w:r>
-        <w:rPr>
-          <w:rFonts w:ascii="Times New Roman" w:eastAsia="Times New Roman" w:hAnsi="Times New Roman"/>
-          <w:sz w:val="16"/>
-          <w:szCs w:val="16"/>
-        </w:rPr>
-        <w:tab/>
-        <w:t xml:space="preserve">  6</w:t>
-      </w:r>
-    </w:p>
-    <w:p>
-      <w:pPr>
-        <w:pBdr>
-          <w:bottom w:val="single" w:sz="12" w:space="1" w:color="auto"/>
-        </w:pBdr>
-        <w:autoSpaceDE w:val="0"/>
-        <w:autoSpaceDN w:val="0"/>
-        <w:adjustRightInd w:val="0"/>
-        <w:spacing w:after="0" w:line="240" w:lineRule="auto"/>
-        <w:rPr>
-          <w:rFonts w:ascii="Times New Roman" w:eastAsia="Times New Roman" w:hAnsi="Times New Roman"/>
-          <w:sz w:val="16"/>
-          <w:szCs w:val="16"/>
-        </w:rPr>
-      </w:pPr>
-      <w:r>
-        <w:rPr>
-          <w:rFonts w:ascii="Times New Roman" w:eastAsia="Times New Roman" w:hAnsi="Times New Roman"/>
-          <w:sz w:val="16"/>
-          <w:szCs w:val="16"/>
-        </w:rPr>
-        <w:lastRenderedPageBreak/>
-        <w:t xml:space="preserve">   Full Adder</w:t>
-      </w:r>
-      <w:r>
-        <w:rPr>
-          <w:rFonts w:ascii="Times New Roman" w:eastAsia="Times New Roman" w:hAnsi="Times New Roman"/>
-          <w:sz w:val="16"/>
-          <w:szCs w:val="16"/>
-        </w:rPr>
-        <w:tab/>
-      </w:r>
-      <w:r>
-        <w:rPr>
-          <w:rFonts w:ascii="Times New Roman" w:eastAsia="Times New Roman" w:hAnsi="Times New Roman"/>
-          <w:sz w:val="16"/>
-          <w:szCs w:val="16"/>
-        </w:rPr>
-        <w:tab/>
-        <w:t xml:space="preserve">  6</w:t>
-      </w:r>
-      <w:r>
-        <w:rPr>
-          <w:rFonts w:ascii="Times New Roman" w:eastAsia="Times New Roman" w:hAnsi="Times New Roman"/>
-          <w:sz w:val="16"/>
-          <w:szCs w:val="16"/>
-        </w:rPr>
-        <w:tab/>
-      </w:r>
-      <w:r>
-        <w:rPr>
-          <w:rFonts w:ascii="Times New Roman" w:eastAsia="Times New Roman" w:hAnsi="Times New Roman"/>
-          <w:sz w:val="16"/>
-          <w:szCs w:val="16"/>
-        </w:rPr>
-        <w:tab/>
-        <w:t xml:space="preserve">  13</w:t>
-      </w:r>
-    </w:p>
-    <w:p>
-      <w:pPr>
-        <w:pBdr>
-          <w:bottom w:val="single" w:sz="12" w:space="1" w:color="auto"/>
-        </w:pBdr>
-        <w:autoSpaceDE w:val="0"/>
-        <w:autoSpaceDN w:val="0"/>
-        <w:adjustRightInd w:val="0"/>
-        <w:spacing w:after="0" w:line="240" w:lineRule="auto"/>
-        <w:rPr>
-          <w:rFonts w:ascii="Times New Roman" w:eastAsia="Times New Roman" w:hAnsi="Times New Roman"/>
-          <w:sz w:val="16"/>
-          <w:szCs w:val="16"/>
-        </w:rPr>
-      </w:pPr>
     </w:p>
     <w:p>
       <w:pPr>
@@ -5065,21 +4759,7 @@
         <w:t>design; the delay increment of the proposed design is similar to that in the conventional design as the input bit number increases. We also simulated the delay performance in the proposed area-efficient adder and conventional carry select adder with 4, 8, 16, and 32-bit respectively.</w:t>
       </w:r>
     </w:p>
-    <w:p>
-      <w:pPr>
-        <w:autoSpaceDE w:val="0"/>
-        <w:autoSpaceDN w:val="0"/>
-        <w:adjustRightInd w:val="0"/>
-        <w:spacing w:after="0" w:line="240" w:lineRule="auto"/>
-        <w:ind w:firstLine="720"/>
-        <w:jc w:val="both"/>
-        <w:rPr>
-          <w:rFonts w:ascii="Times New Roman" w:hAnsi="Times New Roman"/>
-          <w:sz w:val="20"/>
-          <w:szCs w:val="20"/>
-        </w:rPr>
-      </w:pPr>
-    </w:p>
+    <w:p/>
     <w:p>
       <w:pPr>
         <w:pStyle w:val="Default"/>
@@ -6668,6 +6348,216 @@
       </w:pPr>
     </w:lvl>
   </w:abstractNum>
+  <w:abstractNum w:abstractNumId="11" w15:restartNumberingAfterBreak="0">
+    <w:nsid w:val="63C0784E"/>
+    <w:multiLevelType w:val="multilevel"/>
+    <w:tmpl w:val="106ECE2E"/>
+    <w:lvl w:ilvl="0">
+      <w:start w:val="1"/>
+      <w:numFmt w:val="decimal"/>
+      <w:lvlText w:val="%1."/>
+      <w:lvlJc w:val="left"/>
+      <w:pPr>
+        <w:ind w:left="360" w:hanging="360"/>
+      </w:pPr>
+      <w:rPr>
+        <w:rFonts w:hint="default"/>
+      </w:rPr>
+    </w:lvl>
+    <w:lvl w:ilvl="1">
+      <w:start w:val="1"/>
+      <w:numFmt w:val="decimal"/>
+      <w:isLgl/>
+      <w:lvlText w:val="%1.%2"/>
+      <w:lvlJc w:val="left"/>
+      <w:pPr>
+        <w:ind w:left="360" w:hanging="360"/>
+      </w:pPr>
+      <w:rPr>
+        <w:rFonts w:hint="default"/>
+      </w:rPr>
+    </w:lvl>
+    <w:lvl w:ilvl="2">
+      <w:start w:val="1"/>
+      <w:numFmt w:val="decimal"/>
+      <w:isLgl/>
+      <w:lvlText w:val="%1.%2.%3"/>
+      <w:lvlJc w:val="left"/>
+      <w:pPr>
+        <w:ind w:left="720" w:hanging="720"/>
+      </w:pPr>
+      <w:rPr>
+        <w:rFonts w:hint="default"/>
+      </w:rPr>
+    </w:lvl>
+    <w:lvl w:ilvl="3">
+      <w:start w:val="1"/>
+      <w:numFmt w:val="decimal"/>
+      <w:isLgl/>
+      <w:lvlText w:val="%1.%2.%3.%4"/>
+      <w:lvlJc w:val="left"/>
+      <w:pPr>
+        <w:ind w:left="720" w:hanging="720"/>
+      </w:pPr>
+      <w:rPr>
+        <w:rFonts w:hint="default"/>
+      </w:rPr>
+    </w:lvl>
+    <w:lvl w:ilvl="4">
+      <w:start w:val="1"/>
+      <w:numFmt w:val="decimal"/>
+      <w:isLgl/>
+      <w:lvlText w:val="%1.%2.%3.%4.%5"/>
+      <w:lvlJc w:val="left"/>
+      <w:pPr>
+        <w:ind w:left="720" w:hanging="720"/>
+      </w:pPr>
+      <w:rPr>
+        <w:rFonts w:hint="default"/>
+      </w:rPr>
+    </w:lvl>
+    <w:lvl w:ilvl="5">
+      <w:start w:val="1"/>
+      <w:numFmt w:val="decimal"/>
+      <w:isLgl/>
+      <w:lvlText w:val="%1.%2.%3.%4.%5.%6"/>
+      <w:lvlJc w:val="left"/>
+      <w:pPr>
+        <w:ind w:left="1080" w:hanging="1080"/>
+      </w:pPr>
+      <w:rPr>
+        <w:rFonts w:hint="default"/>
+      </w:rPr>
+    </w:lvl>
+    <w:lvl w:ilvl="6">
+      <w:start w:val="1"/>
+      <w:numFmt w:val="decimal"/>
+      <w:isLgl/>
+      <w:lvlText w:val="%1.%2.%3.%4.%5.%6.%7"/>
+      <w:lvlJc w:val="left"/>
+      <w:pPr>
+        <w:ind w:left="1080" w:hanging="1080"/>
+      </w:pPr>
+      <w:rPr>
+        <w:rFonts w:hint="default"/>
+      </w:rPr>
+    </w:lvl>
+    <w:lvl w:ilvl="7">
+      <w:start w:val="1"/>
+      <w:numFmt w:val="decimal"/>
+      <w:isLgl/>
+      <w:lvlText w:val="%1.%2.%3.%4.%5.%6.%7.%8"/>
+      <w:lvlJc w:val="left"/>
+      <w:pPr>
+        <w:ind w:left="1440" w:hanging="1440"/>
+      </w:pPr>
+      <w:rPr>
+        <w:rFonts w:hint="default"/>
+      </w:rPr>
+    </w:lvl>
+    <w:lvl w:ilvl="8">
+      <w:start w:val="1"/>
+      <w:numFmt w:val="decimal"/>
+      <w:isLgl/>
+      <w:lvlText w:val="%1.%2.%3.%4.%5.%6.%7.%8.%9"/>
+      <w:lvlJc w:val="left"/>
+      <w:pPr>
+        <w:ind w:left="1440" w:hanging="1440"/>
+      </w:pPr>
+      <w:rPr>
+        <w:rFonts w:hint="default"/>
+      </w:rPr>
+    </w:lvl>
+  </w:abstractNum>
+  <w:abstractNum w:abstractNumId="12" w15:restartNumberingAfterBreak="0">
+    <w:nsid w:val="7AAB54DD"/>
+    <w:multiLevelType w:val="hybridMultilevel"/>
+    <w:tmpl w:val="5094CDAE"/>
+    <w:lvl w:ilvl="0" w:tplc="438E0B3C">
+      <w:start w:val="1"/>
+      <w:numFmt w:val="upperLetter"/>
+      <w:lvlText w:val="%1."/>
+      <w:lvlJc w:val="left"/>
+      <w:pPr>
+        <w:ind w:left="720" w:hanging="360"/>
+      </w:pPr>
+      <w:rPr>
+        <w:rFonts w:hint="default"/>
+      </w:rPr>
+    </w:lvl>
+    <w:lvl w:ilvl="1" w:tplc="04090019" w:tentative="1">
+      <w:start w:val="1"/>
+      <w:numFmt w:val="lowerLetter"/>
+      <w:lvlText w:val="%2."/>
+      <w:lvlJc w:val="left"/>
+      <w:pPr>
+        <w:ind w:left="1440" w:hanging="360"/>
+      </w:pPr>
+    </w:lvl>
+    <w:lvl w:ilvl="2" w:tplc="0409001B" w:tentative="1">
+      <w:start w:val="1"/>
+      <w:numFmt w:val="lowerRoman"/>
+      <w:lvlText w:val="%3."/>
+      <w:lvlJc w:val="right"/>
+      <w:pPr>
+        <w:ind w:left="2160" w:hanging="180"/>
+      </w:pPr>
+    </w:lvl>
+    <w:lvl w:ilvl="3" w:tplc="0409000F" w:tentative="1">
+      <w:start w:val="1"/>
+      <w:numFmt w:val="decimal"/>
+      <w:lvlText w:val="%4."/>
+      <w:lvlJc w:val="left"/>
+      <w:pPr>
+        <w:ind w:left="2880" w:hanging="360"/>
+      </w:pPr>
+    </w:lvl>
+    <w:lvl w:ilvl="4" w:tplc="04090019" w:tentative="1">
+      <w:start w:val="1"/>
+      <w:numFmt w:val="lowerLetter"/>
+      <w:lvlText w:val="%5."/>
+      <w:lvlJc w:val="left"/>
+      <w:pPr>
+        <w:ind w:left="3600" w:hanging="360"/>
+      </w:pPr>
+    </w:lvl>
+    <w:lvl w:ilvl="5" w:tplc="0409001B" w:tentative="1">
+      <w:start w:val="1"/>
+      <w:numFmt w:val="lowerRoman"/>
+      <w:lvlText w:val="%6."/>
+      <w:lvlJc w:val="right"/>
+      <w:pPr>
+        <w:ind w:left="4320" w:hanging="180"/>
+      </w:pPr>
+    </w:lvl>
+    <w:lvl w:ilvl="6" w:tplc="0409000F" w:tentative="1">
+      <w:start w:val="1"/>
+      <w:numFmt w:val="decimal"/>
+      <w:lvlText w:val="%7."/>
+      <w:lvlJc w:val="left"/>
+      <w:pPr>
+        <w:ind w:left="5040" w:hanging="360"/>
+      </w:pPr>
+    </w:lvl>
+    <w:lvl w:ilvl="7" w:tplc="04090019" w:tentative="1">
+      <w:start w:val="1"/>
+      <w:numFmt w:val="lowerLetter"/>
+      <w:lvlText w:val="%8."/>
+      <w:lvlJc w:val="left"/>
+      <w:pPr>
+        <w:ind w:left="5760" w:hanging="360"/>
+      </w:pPr>
+    </w:lvl>
+    <w:lvl w:ilvl="8" w:tplc="0409001B" w:tentative="1">
+      <w:start w:val="1"/>
+      <w:numFmt w:val="lowerRoman"/>
+      <w:lvlText w:val="%9."/>
+      <w:lvlJc w:val="right"/>
+      <w:pPr>
+        <w:ind w:left="6480" w:hanging="180"/>
+      </w:pPr>
+    </w:lvl>
+  </w:abstractNum>
   <w:num w:numId="1" w16cid:durableId="1396901232">
     <w:abstractNumId w:val="9"/>
   </w:num>
@@ -6700,6 +6590,12 @@
   </w:num>
   <w:num w:numId="11" w16cid:durableId="1084642472">
     <w:abstractNumId w:val="10"/>
+  </w:num>
+  <w:num w:numId="12" w16cid:durableId="1870992442">
+    <w:abstractNumId w:val="12"/>
+  </w:num>
+  <w:num w:numId="13" w16cid:durableId="669064118">
+    <w:abstractNumId w:val="11"/>
   </w:num>
 </w:numbering>
 </file>
@@ -6870,7 +6766,7 @@
     <w:lsdException w:name="Table Web 2" w:semiHidden="1" w:unhideWhenUsed="1"/>
     <w:lsdException w:name="Table Web 3" w:semiHidden="1" w:unhideWhenUsed="1"/>
     <w:lsdException w:name="Balloon Text" w:semiHidden="1" w:unhideWhenUsed="1"/>
-    <w:lsdException w:name="Table Grid" w:semiHidden="1" w:uiPriority="59" w:unhideWhenUsed="1"/>
+    <w:lsdException w:name="Table Grid" w:uiPriority="59"/>
     <w:lsdException w:name="Table Theme" w:semiHidden="1" w:unhideWhenUsed="1"/>
     <w:lsdException w:name="Placeholder Text" w:semiHidden="1"/>
     <w:lsdException w:name="No Spacing" w:uiPriority="1" w:qFormat="1"/>

</xml_diff>